<commit_message>
Relatorio BD - não finalizado
</commit_message>
<xml_diff>
--- a/BD/Fase Final - 12.06 - Não finalizado.docx
+++ b/BD/Fase Final - 12.06 - Não finalizado.docx
@@ -1915,8 +1915,6 @@
           <w:szCs w:val="24"/>
         </w:rPr>
       </w:pPr>
-      <w:bookmarkStart w:id="0" w:name="_GoBack"/>
-      <w:bookmarkEnd w:id="0"/>
       <w:r>
         <w:rPr>
           <w:noProof/>
@@ -1990,7 +1988,7 @@
           </mc:Choice>
           <mc:Fallback>
             <w:pict>
-              <v:rect w14:anchorId="0DEA30E3" id="Retângulo 24" o:spid="_x0000_s1026" style="position:absolute;margin-left:447.75pt;margin-top:41.15pt;width:9.6pt;height:11.4pt;z-index:251665408;visibility:visible;mso-wrap-style:square;mso-wrap-distance-left:9pt;mso-wrap-distance-top:0;mso-wrap-distance-right:9pt;mso-wrap-distance-bottom:0;mso-position-horizontal:absolute;mso-position-horizontal-relative:text;mso-position-vertical:absolute;mso-position-vertical-relative:text;v-text-anchor:middle" o:gfxdata="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" fillcolor="white [3212]" strokecolor="white [3212]" strokeweight="1pt"/>
+              <v:rect w14:anchorId="0A92CC76" id="Retângulo 24" o:spid="_x0000_s1026" style="position:absolute;margin-left:447.75pt;margin-top:41.15pt;width:9.6pt;height:11.4pt;z-index:251665408;visibility:visible;mso-wrap-style:square;mso-wrap-distance-left:9pt;mso-wrap-distance-top:0;mso-wrap-distance-right:9pt;mso-wrap-distance-bottom:0;mso-position-horizontal:absolute;mso-position-horizontal-relative:text;mso-position-vertical:absolute;mso-position-vertical-relative:text;v-text-anchor:middle" o:gfxdata="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" fillcolor="white [3212]" strokecolor="white [3212]" strokeweight="1pt"/>
             </w:pict>
           </mc:Fallback>
         </mc:AlternateContent>
@@ -2007,14 +2005,14 @@
         <w:ind w:left="426" w:hanging="426"/>
         <w:outlineLvl w:val="0"/>
       </w:pPr>
-      <w:bookmarkStart w:id="1" w:name="_Toc11002914"/>
-      <w:bookmarkStart w:id="2" w:name="_Toc11005212"/>
+      <w:bookmarkStart w:id="0" w:name="_Toc11002914"/>
+      <w:bookmarkStart w:id="1" w:name="_Toc11005212"/>
       <w:r>
         <w:lastRenderedPageBreak/>
         <w:t>Descrição do minimundo</w:t>
       </w:r>
+      <w:bookmarkEnd w:id="0"/>
       <w:bookmarkEnd w:id="1"/>
-      <w:bookmarkEnd w:id="2"/>
     </w:p>
     <w:p>
       <w:pPr>
@@ -2613,13 +2611,13 @@
         <w:ind w:left="426" w:hanging="426"/>
         <w:outlineLvl w:val="0"/>
       </w:pPr>
-      <w:bookmarkStart w:id="3" w:name="_Toc11002915"/>
-      <w:bookmarkStart w:id="4" w:name="_Toc11005213"/>
+      <w:bookmarkStart w:id="2" w:name="_Toc11002915"/>
+      <w:bookmarkStart w:id="3" w:name="_Toc11005213"/>
       <w:r>
         <w:t>Definição de esquema de BD</w:t>
       </w:r>
+      <w:bookmarkEnd w:id="2"/>
       <w:bookmarkEnd w:id="3"/>
-      <w:bookmarkEnd w:id="4"/>
     </w:p>
     <w:p>
       <w:pPr>
@@ -3063,8 +3061,8 @@
           <w:szCs w:val="24"/>
         </w:rPr>
       </w:pPr>
-      <w:bookmarkStart w:id="5" w:name="_Toc9382273"/>
-      <w:bookmarkStart w:id="6" w:name="_Toc11005214"/>
+      <w:bookmarkStart w:id="4" w:name="_Toc9382273"/>
+      <w:bookmarkStart w:id="5" w:name="_Toc11005214"/>
       <w:r>
         <w:rPr>
           <w:rFonts w:ascii="Arial" w:hAnsi="Arial" w:cs="Arial"/>
@@ -3074,8 +3072,8 @@
         <w:lastRenderedPageBreak/>
         <w:t>Especificação do banco e das consultas em SQL</w:t>
       </w:r>
+      <w:bookmarkEnd w:id="4"/>
       <w:bookmarkEnd w:id="5"/>
-      <w:bookmarkEnd w:id="6"/>
     </w:p>
     <w:p>
       <w:pPr>
@@ -3127,7 +3125,7 @@
           <w:szCs w:val="28"/>
         </w:rPr>
       </w:pPr>
-      <w:bookmarkStart w:id="7" w:name="_Toc11005215"/>
+      <w:bookmarkStart w:id="6" w:name="_Toc11005215"/>
       <w:r>
         <w:rPr>
           <w:rFonts w:ascii="Arial" w:hAnsi="Arial" w:cs="Arial"/>
@@ -3136,7 +3134,7 @@
         </w:rPr>
         <w:t>Código SQL do banco de dados:</w:t>
       </w:r>
-      <w:bookmarkEnd w:id="7"/>
+      <w:bookmarkEnd w:id="6"/>
     </w:p>
     <w:p>
       <w:pPr>
@@ -4546,7 +4544,7 @@
           <w:szCs w:val="24"/>
         </w:rPr>
       </w:pPr>
-      <w:bookmarkStart w:id="8" w:name="_Toc11005216"/>
+      <w:bookmarkStart w:id="7" w:name="_Toc11005216"/>
       <w:r>
         <w:rPr>
           <w:rFonts w:ascii="Arial" w:hAnsi="Arial" w:cs="Arial"/>
@@ -4556,7 +4554,7 @@
         </w:rPr>
         <w:t>Código SQL das consultas (sem otimização):</w:t>
       </w:r>
-      <w:bookmarkEnd w:id="8"/>
+      <w:bookmarkEnd w:id="7"/>
     </w:p>
     <w:p>
       <w:pPr>
@@ -5791,9 +5789,9 @@
           <w:szCs w:val="24"/>
         </w:rPr>
       </w:pPr>
-      <w:bookmarkStart w:id="9" w:name="_Toc9382274"/>
-      <w:bookmarkStart w:id="10" w:name="_Toc11002916"/>
-      <w:bookmarkStart w:id="11" w:name="_Toc11005217"/>
+      <w:bookmarkStart w:id="8" w:name="_Toc9382274"/>
+      <w:bookmarkStart w:id="9" w:name="_Toc11002916"/>
+      <w:bookmarkStart w:id="10" w:name="_Toc11005217"/>
       <w:r>
         <w:rPr>
           <w:rFonts w:ascii="Arial" w:hAnsi="Arial" w:cs="Arial"/>
@@ -5804,9 +5802,9 @@
         <w:lastRenderedPageBreak/>
         <w:t>Amostragem das consultas sem otimização</w:t>
       </w:r>
+      <w:bookmarkEnd w:id="8"/>
       <w:bookmarkEnd w:id="9"/>
       <w:bookmarkEnd w:id="10"/>
-      <w:bookmarkEnd w:id="11"/>
     </w:p>
     <w:p>
       <w:pPr>
@@ -5899,22 +5897,34 @@
         <w:rPr>
           <w:rFonts w:ascii="Arial" w:eastAsia="Calibri" w:hAnsi="Arial" w:cs="Arial"/>
         </w:rPr>
-        <w:t xml:space="preserve">Dadas as duas consultas propostas, seguem abaixo as tabelas com a execução </w:t>
-      </w:r>
-      <w:proofErr w:type="gramStart"/>
-      <w:r>
-        <w:rPr>
-          <w:rFonts w:ascii="Arial" w:eastAsia="Calibri" w:hAnsi="Arial" w:cs="Arial"/>
-        </w:rPr>
-        <w:t>das mesmas</w:t>
-      </w:r>
-      <w:proofErr w:type="gramEnd"/>
+        <w:t xml:space="preserve">Dadas as duas consultas propostas, seguem abaixo as tabelas </w:t>
+      </w:r>
+      <w:r>
+        <w:rPr>
+          <w:rFonts w:ascii="Arial" w:eastAsia="Calibri" w:hAnsi="Arial" w:cs="Arial"/>
+        </w:rPr>
+        <w:t xml:space="preserve">1 e 2 </w:t>
+      </w:r>
+      <w:r>
+        <w:rPr>
+          <w:rFonts w:ascii="Arial" w:eastAsia="Calibri" w:hAnsi="Arial" w:cs="Arial"/>
+        </w:rPr>
+        <w:t xml:space="preserve">com a execução </w:t>
+      </w:r>
+      <w:r>
+        <w:rPr>
+          <w:rFonts w:ascii="Arial" w:eastAsia="Calibri" w:hAnsi="Arial" w:cs="Arial"/>
+        </w:rPr>
+        <w:t>delas</w:t>
+      </w:r>
       <w:r>
         <w:rPr>
           <w:rFonts w:ascii="Arial" w:eastAsia="Calibri" w:hAnsi="Arial" w:cs="Arial"/>
         </w:rPr>
         <w:t xml:space="preserve"> sem utilizar técnicas de indexação e otimização.</w:t>
       </w:r>
+      <w:bookmarkStart w:id="11" w:name="_GoBack"/>
+      <w:bookmarkEnd w:id="11"/>
     </w:p>
     <w:p>
       <w:pPr>
@@ -6974,33 +6984,6 @@
     </w:p>
     <w:p>
       <w:pPr>
-        <w:spacing w:before="120" w:after="0" w:line="360" w:lineRule="auto"/>
-        <w:jc w:val="both"/>
-        <w:rPr>
-          <w:rFonts w:ascii="Arial" w:eastAsia="Calibri" w:hAnsi="Arial" w:cs="Arial"/>
-        </w:rPr>
-      </w:pPr>
-    </w:p>
-    <w:p>
-      <w:pPr>
-        <w:spacing w:before="120" w:after="0" w:line="360" w:lineRule="auto"/>
-        <w:jc w:val="both"/>
-        <w:rPr>
-          <w:rFonts w:ascii="Arial" w:eastAsia="Calibri" w:hAnsi="Arial" w:cs="Arial"/>
-        </w:rPr>
-      </w:pPr>
-    </w:p>
-    <w:p>
-      <w:pPr>
-        <w:spacing w:before="120" w:after="0" w:line="360" w:lineRule="auto"/>
-        <w:jc w:val="both"/>
-        <w:rPr>
-          <w:rFonts w:ascii="Arial" w:eastAsia="Calibri" w:hAnsi="Arial" w:cs="Arial"/>
-        </w:rPr>
-      </w:pPr>
-    </w:p>
-    <w:p>
-      <w:pPr>
         <w:pStyle w:val="Ttulo1"/>
         <w:numPr>
           <w:ilvl w:val="0"/>
@@ -7088,7 +7071,6 @@
         <w:rPr>
           <w:rFonts w:ascii="Arial" w:hAnsi="Arial" w:cs="Arial"/>
         </w:rPr>
-        <w:lastRenderedPageBreak/>
         <w:t>Os dados com nomes reais e formatados para serem apresentados posteriormente na aplicação a ser desenvolvida foram criados sem uso de scripts, usando a inserção manual. Os dados genéricos foram gerados por um script desenvolvido na linguagem C++.</w:t>
       </w:r>
     </w:p>
@@ -7126,6 +7108,7 @@
           <w:sz w:val="24"/>
           <w:szCs w:val="24"/>
         </w:rPr>
+        <w:lastRenderedPageBreak/>
         <w:t>Indexação e otimização das consultas</w:t>
       </w:r>
       <w:bookmarkEnd w:id="12"/>
@@ -7984,14 +7967,111 @@
     <w:p>
       <w:pPr>
         <w:spacing w:before="120" w:after="0" w:line="360" w:lineRule="auto"/>
-        <w:jc w:val="both"/>
-        <w:rPr>
-          <w:rFonts w:ascii="Courier New" w:eastAsia="Calibri" w:hAnsi="Courier New" w:cs="Courier New"/>
-        </w:rPr>
-      </w:pPr>
-      <w:r>
-        <w:rPr>
-          <w:rFonts w:ascii="Courier New" w:eastAsia="Calibri" w:hAnsi="Courier New" w:cs="Courier New"/>
+        <w:rPr>
+          <w:rFonts w:ascii="Courier New" w:eastAsia="Calibri" w:hAnsi="Courier New" w:cs="Courier New"/>
+          <w:lang w:val="en-US"/>
+        </w:rPr>
+      </w:pPr>
+      <w:r>
+        <w:rPr>
+          <w:rFonts w:ascii="Courier New" w:eastAsia="Calibri" w:hAnsi="Courier New" w:cs="Courier New"/>
+          <w:lang w:val="en-US"/>
+        </w:rPr>
+        <w:t xml:space="preserve">CREATE EXTENSION </w:t>
+      </w:r>
+      <w:proofErr w:type="spellStart"/>
+      <w:r>
+        <w:rPr>
+          <w:rFonts w:ascii="Courier New" w:eastAsia="Calibri" w:hAnsi="Courier New" w:cs="Courier New"/>
+          <w:lang w:val="en-US"/>
+        </w:rPr>
+        <w:t>pg_trgm</w:t>
+      </w:r>
+      <w:proofErr w:type="spellEnd"/>
+      <w:r>
+        <w:rPr>
+          <w:rFonts w:ascii="Courier New" w:eastAsia="Calibri" w:hAnsi="Courier New" w:cs="Courier New"/>
+          <w:lang w:val="en-US"/>
+        </w:rPr>
+        <w:t>;</w:t>
+      </w:r>
+    </w:p>
+    <w:p>
+      <w:pPr>
+        <w:spacing w:before="120" w:after="0" w:line="360" w:lineRule="auto"/>
+        <w:rPr>
+          <w:rFonts w:ascii="Courier New" w:eastAsia="Calibri" w:hAnsi="Courier New" w:cs="Courier New"/>
+          <w:lang w:val="en-US"/>
+        </w:rPr>
+      </w:pPr>
+      <w:r>
+        <w:rPr>
+          <w:rFonts w:ascii="Courier New" w:eastAsia="Calibri" w:hAnsi="Courier New" w:cs="Courier New"/>
+          <w:lang w:val="en-US"/>
+        </w:rPr>
+        <w:t xml:space="preserve">CREATE UNIQUE INDEX </w:t>
+      </w:r>
+      <w:proofErr w:type="spellStart"/>
+      <w:r>
+        <w:rPr>
+          <w:rFonts w:ascii="Courier New" w:eastAsia="Calibri" w:hAnsi="Courier New" w:cs="Courier New"/>
+          <w:lang w:val="en-US"/>
+        </w:rPr>
+        <w:t>natureza_insti</w:t>
+      </w:r>
+      <w:proofErr w:type="spellEnd"/>
+      <w:r>
+        <w:rPr>
+          <w:rFonts w:ascii="Courier New" w:eastAsia="Calibri" w:hAnsi="Courier New" w:cs="Courier New"/>
+          <w:lang w:val="en-US"/>
+        </w:rPr>
+        <w:t xml:space="preserve"> ON </w:t>
+      </w:r>
+      <w:proofErr w:type="spellStart"/>
+      <w:r>
+        <w:rPr>
+          <w:rFonts w:ascii="Courier New" w:eastAsia="Calibri" w:hAnsi="Courier New" w:cs="Courier New"/>
+          <w:lang w:val="en-US"/>
+        </w:rPr>
+        <w:t>instituicao</w:t>
+      </w:r>
+      <w:proofErr w:type="spellEnd"/>
+      <w:r>
+        <w:rPr>
+          <w:rFonts w:ascii="Courier New" w:eastAsia="Calibri" w:hAnsi="Courier New" w:cs="Courier New"/>
+          <w:lang w:val="en-US"/>
+        </w:rPr>
+        <w:t xml:space="preserve"> (sigla, </w:t>
+      </w:r>
+      <w:proofErr w:type="spellStart"/>
+      <w:r>
+        <w:rPr>
+          <w:rFonts w:ascii="Courier New" w:eastAsia="Calibri" w:hAnsi="Courier New" w:cs="Courier New"/>
+          <w:lang w:val="en-US"/>
+        </w:rPr>
+        <w:t>natureza_administrativa</w:t>
+      </w:r>
+      <w:proofErr w:type="spellEnd"/>
+      <w:r>
+        <w:rPr>
+          <w:rFonts w:ascii="Courier New" w:eastAsia="Calibri" w:hAnsi="Courier New" w:cs="Courier New"/>
+          <w:lang w:val="en-US"/>
+        </w:rPr>
+        <w:t>);</w:t>
+      </w:r>
+    </w:p>
+    <w:p>
+      <w:pPr>
+        <w:spacing w:before="120" w:after="0" w:line="360" w:lineRule="auto"/>
+        <w:rPr>
+          <w:rFonts w:ascii="Courier New" w:eastAsia="Calibri" w:hAnsi="Courier New" w:cs="Courier New"/>
+          <w:lang w:val="en-US"/>
+        </w:rPr>
+      </w:pPr>
+      <w:r>
+        <w:rPr>
+          <w:rFonts w:ascii="Courier New" w:eastAsia="Calibri" w:hAnsi="Courier New" w:cs="Courier New"/>
+          <w:lang w:val="en-US"/>
         </w:rPr>
         <w:lastRenderedPageBreak/>
         <w:t xml:space="preserve">CREATE INDEX </w:t>
@@ -8000,13 +8080,15 @@
       <w:r>
         <w:rPr>
           <w:rFonts w:ascii="Courier New" w:eastAsia="Calibri" w:hAnsi="Courier New" w:cs="Courier New"/>
-        </w:rPr>
-        <w:t>natureza_index</w:t>
-      </w:r>
-      <w:proofErr w:type="spellEnd"/>
-      <w:r>
-        <w:rPr>
-          <w:rFonts w:ascii="Courier New" w:eastAsia="Calibri" w:hAnsi="Courier New" w:cs="Courier New"/>
+          <w:lang w:val="en-US"/>
+        </w:rPr>
+        <w:t>gin_nome_curso</w:t>
+      </w:r>
+      <w:proofErr w:type="spellEnd"/>
+      <w:r>
+        <w:rPr>
+          <w:rFonts w:ascii="Courier New" w:eastAsia="Calibri" w:hAnsi="Courier New" w:cs="Courier New"/>
+          <w:lang w:val="en-US"/>
         </w:rPr>
         <w:t xml:space="preserve"> ON </w:t>
       </w:r>
@@ -8014,27 +8096,95 @@
       <w:r>
         <w:rPr>
           <w:rFonts w:ascii="Courier New" w:eastAsia="Calibri" w:hAnsi="Courier New" w:cs="Courier New"/>
-        </w:rPr>
-        <w:t>instituicao</w:t>
-      </w:r>
-      <w:proofErr w:type="spellEnd"/>
-      <w:r>
-        <w:rPr>
-          <w:rFonts w:ascii="Courier New" w:eastAsia="Calibri" w:hAnsi="Courier New" w:cs="Courier New"/>
-        </w:rPr>
-        <w:t xml:space="preserve"> (</w:t>
-      </w:r>
-      <w:proofErr w:type="spellStart"/>
-      <w:r>
-        <w:rPr>
-          <w:rFonts w:ascii="Courier New" w:eastAsia="Calibri" w:hAnsi="Courier New" w:cs="Courier New"/>
-        </w:rPr>
-        <w:t>natureza_administrativa</w:t>
-      </w:r>
-      <w:proofErr w:type="spellEnd"/>
-      <w:r>
-        <w:rPr>
-          <w:rFonts w:ascii="Courier New" w:eastAsia="Calibri" w:hAnsi="Courier New" w:cs="Courier New"/>
+          <w:lang w:val="en-US"/>
+        </w:rPr>
+        <w:t>curso</w:t>
+      </w:r>
+      <w:proofErr w:type="spellEnd"/>
+      <w:r>
+        <w:rPr>
+          <w:rFonts w:ascii="Courier New" w:eastAsia="Calibri" w:hAnsi="Courier New" w:cs="Courier New"/>
+          <w:lang w:val="en-US"/>
+        </w:rPr>
+        <w:t xml:space="preserve"> USING </w:t>
+      </w:r>
+      <w:proofErr w:type="gramStart"/>
+      <w:r>
+        <w:rPr>
+          <w:rFonts w:ascii="Courier New" w:eastAsia="Calibri" w:hAnsi="Courier New" w:cs="Courier New"/>
+          <w:lang w:val="en-US"/>
+        </w:rPr>
+        <w:t>gin(</w:t>
+      </w:r>
+      <w:proofErr w:type="gramEnd"/>
+      <w:r>
+        <w:rPr>
+          <w:rFonts w:ascii="Courier New" w:eastAsia="Calibri" w:hAnsi="Courier New" w:cs="Courier New"/>
+          <w:lang w:val="en-US"/>
+        </w:rPr>
+        <w:t xml:space="preserve">sigla </w:t>
+      </w:r>
+      <w:proofErr w:type="spellStart"/>
+      <w:r>
+        <w:rPr>
+          <w:rFonts w:ascii="Courier New" w:eastAsia="Calibri" w:hAnsi="Courier New" w:cs="Courier New"/>
+          <w:lang w:val="en-US"/>
+        </w:rPr>
+        <w:t>gin_trgm_ops</w:t>
+      </w:r>
+      <w:proofErr w:type="spellEnd"/>
+      <w:r>
+        <w:rPr>
+          <w:rFonts w:ascii="Courier New" w:eastAsia="Calibri" w:hAnsi="Courier New" w:cs="Courier New"/>
+          <w:lang w:val="en-US"/>
+        </w:rPr>
+        <w:t xml:space="preserve">, campus </w:t>
+      </w:r>
+      <w:proofErr w:type="spellStart"/>
+      <w:r>
+        <w:rPr>
+          <w:rFonts w:ascii="Courier New" w:eastAsia="Calibri" w:hAnsi="Courier New" w:cs="Courier New"/>
+          <w:lang w:val="en-US"/>
+        </w:rPr>
+        <w:t>gin_trgm_ops</w:t>
+      </w:r>
+      <w:proofErr w:type="spellEnd"/>
+      <w:r>
+        <w:rPr>
+          <w:rFonts w:ascii="Courier New" w:eastAsia="Calibri" w:hAnsi="Courier New" w:cs="Courier New"/>
+          <w:lang w:val="en-US"/>
+        </w:rPr>
+        <w:t xml:space="preserve">, </w:t>
+      </w:r>
+      <w:proofErr w:type="spellStart"/>
+      <w:r>
+        <w:rPr>
+          <w:rFonts w:ascii="Courier New" w:eastAsia="Calibri" w:hAnsi="Courier New" w:cs="Courier New"/>
+          <w:lang w:val="en-US"/>
+        </w:rPr>
+        <w:t>nome_curso</w:t>
+      </w:r>
+      <w:proofErr w:type="spellEnd"/>
+      <w:r>
+        <w:rPr>
+          <w:rFonts w:ascii="Courier New" w:eastAsia="Calibri" w:hAnsi="Courier New" w:cs="Courier New"/>
+          <w:lang w:val="en-US"/>
+        </w:rPr>
+        <w:t xml:space="preserve"> </w:t>
+      </w:r>
+      <w:proofErr w:type="spellStart"/>
+      <w:r>
+        <w:rPr>
+          <w:rFonts w:ascii="Courier New" w:eastAsia="Calibri" w:hAnsi="Courier New" w:cs="Courier New"/>
+          <w:lang w:val="en-US"/>
+        </w:rPr>
+        <w:t>gin_trgm_ops</w:t>
+      </w:r>
+      <w:proofErr w:type="spellEnd"/>
+      <w:r>
+        <w:rPr>
+          <w:rFonts w:ascii="Courier New" w:eastAsia="Calibri" w:hAnsi="Courier New" w:cs="Courier New"/>
+          <w:lang w:val="en-US"/>
         </w:rPr>
         <w:t>);</w:t>
       </w:r>
@@ -8042,16 +8192,104 @@
     <w:p>
       <w:pPr>
         <w:spacing w:before="120" w:after="0" w:line="360" w:lineRule="auto"/>
-        <w:jc w:val="both"/>
-        <w:rPr>
-          <w:rFonts w:ascii="Courier New" w:eastAsia="Calibri" w:hAnsi="Courier New" w:cs="Courier New"/>
-        </w:rPr>
-      </w:pPr>
-      <w:r>
-        <w:rPr>
-          <w:rFonts w:ascii="Courier New" w:eastAsia="Calibri" w:hAnsi="Courier New" w:cs="Courier New"/>
-        </w:rPr>
-        <w:t>CREATE INDEX ano ON curso (</w:t>
+        <w:rPr>
+          <w:rFonts w:ascii="Courier New" w:eastAsia="Calibri" w:hAnsi="Courier New" w:cs="Courier New"/>
+          <w:lang w:val="en-US"/>
+        </w:rPr>
+      </w:pPr>
+      <w:r>
+        <w:rPr>
+          <w:rFonts w:ascii="Courier New" w:eastAsia="Calibri" w:hAnsi="Courier New" w:cs="Courier New"/>
+          <w:lang w:val="en-US"/>
+        </w:rPr>
+        <w:t xml:space="preserve">CREATE INDEX </w:t>
+      </w:r>
+      <w:proofErr w:type="spellStart"/>
+      <w:r>
+        <w:rPr>
+          <w:rFonts w:ascii="Courier New" w:eastAsia="Calibri" w:hAnsi="Courier New" w:cs="Courier New"/>
+          <w:lang w:val="en-US"/>
+        </w:rPr>
+        <w:t>fk_curso</w:t>
+      </w:r>
+      <w:proofErr w:type="spellEnd"/>
+      <w:r>
+        <w:rPr>
+          <w:rFonts w:ascii="Courier New" w:eastAsia="Calibri" w:hAnsi="Courier New" w:cs="Courier New"/>
+          <w:lang w:val="en-US"/>
+        </w:rPr>
+        <w:t xml:space="preserve"> ON </w:t>
+      </w:r>
+      <w:proofErr w:type="spellStart"/>
+      <w:proofErr w:type="gramStart"/>
+      <w:r>
+        <w:rPr>
+          <w:rFonts w:ascii="Courier New" w:eastAsia="Calibri" w:hAnsi="Courier New" w:cs="Courier New"/>
+          <w:lang w:val="en-US"/>
+        </w:rPr>
+        <w:t>curso</w:t>
+      </w:r>
+      <w:proofErr w:type="spellEnd"/>
+      <w:r>
+        <w:rPr>
+          <w:rFonts w:ascii="Courier New" w:eastAsia="Calibri" w:hAnsi="Courier New" w:cs="Courier New"/>
+          <w:lang w:val="en-US"/>
+        </w:rPr>
+        <w:t>(</w:t>
+      </w:r>
+      <w:proofErr w:type="gramEnd"/>
+      <w:r>
+        <w:rPr>
+          <w:rFonts w:ascii="Courier New" w:eastAsia="Calibri" w:hAnsi="Courier New" w:cs="Courier New"/>
+          <w:lang w:val="en-US"/>
+        </w:rPr>
+        <w:t>sigla, campus);</w:t>
+      </w:r>
+    </w:p>
+    <w:p>
+      <w:pPr>
+        <w:spacing w:before="120" w:after="0" w:line="360" w:lineRule="auto"/>
+        <w:rPr>
+          <w:rFonts w:ascii="Courier New" w:eastAsia="Calibri" w:hAnsi="Courier New" w:cs="Courier New"/>
+          <w:lang w:val="en-US"/>
+        </w:rPr>
+      </w:pPr>
+      <w:r>
+        <w:rPr>
+          <w:rFonts w:ascii="Courier New" w:eastAsia="Calibri" w:hAnsi="Courier New" w:cs="Courier New"/>
+          <w:lang w:val="en-US"/>
+        </w:rPr>
+        <w:t xml:space="preserve">CREATE INDEX </w:t>
+      </w:r>
+      <w:proofErr w:type="spellStart"/>
+      <w:r>
+        <w:rPr>
+          <w:rFonts w:ascii="Courier New" w:eastAsia="Calibri" w:hAnsi="Courier New" w:cs="Courier New"/>
+          <w:lang w:val="en-US"/>
+        </w:rPr>
+        <w:t>fk_campus</w:t>
+      </w:r>
+      <w:proofErr w:type="spellEnd"/>
+      <w:r>
+        <w:rPr>
+          <w:rFonts w:ascii="Courier New" w:eastAsia="Calibri" w:hAnsi="Courier New" w:cs="Courier New"/>
+          <w:lang w:val="en-US"/>
+        </w:rPr>
+        <w:t xml:space="preserve"> ON campus(sigla);</w:t>
+      </w:r>
+    </w:p>
+    <w:p>
+      <w:pPr>
+        <w:spacing w:before="120" w:after="0" w:line="360" w:lineRule="auto"/>
+        <w:rPr>
+          <w:rFonts w:ascii="Courier New" w:eastAsia="Calibri" w:hAnsi="Courier New" w:cs="Courier New"/>
+        </w:rPr>
+      </w:pPr>
+      <w:r>
+        <w:rPr>
+          <w:rFonts w:ascii="Courier New" w:eastAsia="Calibri" w:hAnsi="Courier New" w:cs="Courier New"/>
+        </w:rPr>
+        <w:t xml:space="preserve">CREATE INDEX ano ON curso (sigla, campus, </w:t>
       </w:r>
       <w:proofErr w:type="spellStart"/>
       <w:r>
@@ -8072,9 +8310,73 @@
       <w:pPr>
         <w:spacing w:before="120" w:after="0" w:line="360" w:lineRule="auto"/>
         <w:rPr>
-          <w:rFonts w:ascii="Courier New" w:eastAsia="Calibri" w:hAnsi="Courier New" w:cs="Courier New"/>
-        </w:rPr>
-      </w:pPr>
+          <w:rFonts w:ascii="Arial" w:eastAsia="Calibri" w:hAnsi="Arial" w:cs="Arial"/>
+        </w:rPr>
+      </w:pPr>
+      <w:r>
+        <w:rPr>
+          <w:rFonts w:ascii="Arial" w:eastAsia="Calibri" w:hAnsi="Arial" w:cs="Arial"/>
+        </w:rPr>
+        <w:t>Sendo</w:t>
+      </w:r>
+      <w:r>
+        <w:rPr>
+          <w:rFonts w:ascii="Arial" w:eastAsia="Calibri" w:hAnsi="Arial" w:cs="Arial"/>
+        </w:rPr>
+        <w:t xml:space="preserve"> que</w:t>
+      </w:r>
+      <w:r>
+        <w:rPr>
+          <w:rFonts w:ascii="Courier New" w:eastAsia="Calibri" w:hAnsi="Courier New" w:cs="Courier New"/>
+        </w:rPr>
+        <w:t xml:space="preserve"> </w:t>
+      </w:r>
+      <w:proofErr w:type="spellStart"/>
+      <w:r>
+        <w:rPr>
+          <w:rFonts w:ascii="Courier New" w:eastAsia="Calibri" w:hAnsi="Courier New" w:cs="Courier New"/>
+        </w:rPr>
+        <w:t>pg_trgm</w:t>
+      </w:r>
+      <w:proofErr w:type="spellEnd"/>
+      <w:r>
+        <w:rPr>
+          <w:rFonts w:ascii="Courier New" w:eastAsia="Calibri" w:hAnsi="Courier New" w:cs="Courier New"/>
+        </w:rPr>
+        <w:t xml:space="preserve"> </w:t>
+      </w:r>
+      <w:r>
+        <w:rPr>
+          <w:rFonts w:ascii="Arial" w:eastAsia="Calibri" w:hAnsi="Arial" w:cs="Arial"/>
+        </w:rPr>
+        <w:t xml:space="preserve">não é um índice e sim </w:t>
+      </w:r>
+      <w:r>
+        <w:rPr>
+          <w:rFonts w:ascii="Arial" w:eastAsia="Calibri" w:hAnsi="Arial" w:cs="Arial"/>
+        </w:rPr>
+        <w:t xml:space="preserve">uma opção </w:t>
+      </w:r>
+      <w:proofErr w:type="gramStart"/>
+      <w:r>
+        <w:rPr>
+          <w:rFonts w:ascii="Arial" w:eastAsia="Calibri" w:hAnsi="Arial" w:cs="Arial"/>
+        </w:rPr>
+        <w:t>pra</w:t>
+      </w:r>
+      <w:proofErr w:type="gramEnd"/>
+      <w:r>
+        <w:rPr>
+          <w:rFonts w:ascii="Arial" w:eastAsia="Calibri" w:hAnsi="Arial" w:cs="Arial"/>
+        </w:rPr>
+        <w:t xml:space="preserve"> ativar uma estrutura de dados pro índice gin</w:t>
+      </w:r>
+      <w:r>
+        <w:rPr>
+          <w:rFonts w:ascii="Arial" w:eastAsia="Calibri" w:hAnsi="Arial" w:cs="Arial"/>
+        </w:rPr>
+        <w:t>.</w:t>
+      </w:r>
     </w:p>
     <w:p>
       <w:pPr>
@@ -9226,7 +9528,19 @@
         <w:rPr>
           <w:rFonts w:ascii="Arial" w:eastAsia="Calibri" w:hAnsi="Arial" w:cs="Arial"/>
         </w:rPr>
-        <w:t>A execução das consultas otimizadas é expressa pelas tabelas:</w:t>
+        <w:t>A execução das consultas otimizadas é expressa pelas tabelas</w:t>
+      </w:r>
+      <w:r>
+        <w:rPr>
+          <w:rFonts w:ascii="Arial" w:eastAsia="Calibri" w:hAnsi="Arial" w:cs="Arial"/>
+        </w:rPr>
+        <w:t xml:space="preserve"> 3 e 4</w:t>
+      </w:r>
+      <w:r>
+        <w:rPr>
+          <w:rFonts w:ascii="Arial" w:eastAsia="Calibri" w:hAnsi="Arial" w:cs="Arial"/>
+        </w:rPr>
+        <w:t>:</w:t>
       </w:r>
     </w:p>
     <w:tbl>
@@ -10140,7 +10454,43 @@
         <w:rPr>
           <w:rFonts w:ascii="Arial" w:eastAsia="Calibri" w:hAnsi="Arial" w:cs="Arial"/>
         </w:rPr>
-        <w:t>A tabela comparativa de média de execução entre as consultas ficou:</w:t>
+        <w:t>A</w:t>
+      </w:r>
+      <w:r>
+        <w:rPr>
+          <w:rFonts w:ascii="Arial" w:eastAsia="Calibri" w:hAnsi="Arial" w:cs="Arial"/>
+        </w:rPr>
+        <w:t>s</w:t>
+      </w:r>
+      <w:r>
+        <w:rPr>
+          <w:rFonts w:ascii="Arial" w:eastAsia="Calibri" w:hAnsi="Arial" w:cs="Arial"/>
+        </w:rPr>
+        <w:t xml:space="preserve"> tabela</w:t>
+      </w:r>
+      <w:r>
+        <w:rPr>
+          <w:rFonts w:ascii="Arial" w:eastAsia="Calibri" w:hAnsi="Arial" w:cs="Arial"/>
+        </w:rPr>
+        <w:t>s 5 e 6</w:t>
+      </w:r>
+      <w:r>
+        <w:rPr>
+          <w:rFonts w:ascii="Arial" w:eastAsia="Calibri" w:hAnsi="Arial" w:cs="Arial"/>
+        </w:rPr>
+        <w:t xml:space="preserve"> </w:t>
+      </w:r>
+      <w:r>
+        <w:rPr>
+          <w:rFonts w:ascii="Arial" w:eastAsia="Calibri" w:hAnsi="Arial" w:cs="Arial"/>
+        </w:rPr>
+        <w:t>comparam a</w:t>
+      </w:r>
+      <w:r>
+        <w:rPr>
+          <w:rFonts w:ascii="Arial" w:eastAsia="Calibri" w:hAnsi="Arial" w:cs="Arial"/>
+        </w:rPr>
+        <w:t xml:space="preserve"> média de execução entre as consultas:</w:t>
       </w:r>
     </w:p>
     <w:tbl>
@@ -10781,6 +11131,68 @@
       </w:r>
       <w:bookmarkEnd w:id="18"/>
     </w:p>
+    <w:p>
+      <w:pPr>
+        <w:spacing w:before="120" w:after="0" w:line="360" w:lineRule="auto"/>
+        <w:rPr>
+          <w:rFonts w:ascii="Arial" w:eastAsia="Calibri" w:hAnsi="Arial" w:cs="Arial"/>
+        </w:rPr>
+      </w:pPr>
+      <w:r>
+        <w:rPr>
+          <w:rFonts w:ascii="Arial" w:eastAsia="Calibri" w:hAnsi="Arial" w:cs="Arial"/>
+        </w:rPr>
+        <w:t>Essa seção</w:t>
+      </w:r>
+      <w:r>
+        <w:rPr>
+          <w:rFonts w:ascii="Arial" w:eastAsia="Calibri" w:hAnsi="Arial" w:cs="Arial"/>
+        </w:rPr>
+        <w:t xml:space="preserve"> </w:t>
+      </w:r>
+      <w:r>
+        <w:rPr>
+          <w:rFonts w:ascii="Arial" w:eastAsia="Calibri" w:hAnsi="Arial" w:cs="Arial"/>
+        </w:rPr>
+        <w:t xml:space="preserve">descrever as diferentes visões de usuários </w:t>
+      </w:r>
+      <w:r>
+        <w:rPr>
+          <w:rFonts w:ascii="Arial" w:eastAsia="Calibri" w:hAnsi="Arial" w:cs="Arial"/>
+        </w:rPr>
+        <w:t>presentes no</w:t>
+      </w:r>
+      <w:r>
+        <w:rPr>
+          <w:rFonts w:ascii="Arial" w:eastAsia="Calibri" w:hAnsi="Arial" w:cs="Arial"/>
+        </w:rPr>
+        <w:t xml:space="preserve"> </w:t>
+      </w:r>
+      <w:r>
+        <w:rPr>
+          <w:rFonts w:ascii="Arial" w:eastAsia="Calibri" w:hAnsi="Arial" w:cs="Arial"/>
+        </w:rPr>
+        <w:t>banco de dados e suas relações com as tabelas, como mostrado</w:t>
+      </w:r>
+      <w:r>
+        <w:rPr>
+          <w:rFonts w:ascii="Arial" w:eastAsia="Calibri" w:hAnsi="Arial" w:cs="Arial"/>
+        </w:rPr>
+        <w:t xml:space="preserve"> </w:t>
+      </w:r>
+      <w:r>
+        <w:rPr>
+          <w:rFonts w:ascii="Arial" w:eastAsia="Calibri" w:hAnsi="Arial" w:cs="Arial"/>
+        </w:rPr>
+        <w:t>abaixo na tabela 7</w:t>
+      </w:r>
+      <w:r>
+        <w:rPr>
+          <w:rFonts w:ascii="Arial" w:eastAsia="Calibri" w:hAnsi="Arial" w:cs="Arial"/>
+        </w:rPr>
+        <w:t>.</w:t>
+      </w:r>
+    </w:p>
     <w:tbl>
       <w:tblPr>
         <w:tblStyle w:val="Tabelacomgrade"/>
@@ -11211,6 +11623,7 @@
         <w:rPr>
           <w:rFonts w:ascii="Arial" w:eastAsia="Calibri" w:hAnsi="Arial" w:cs="Arial"/>
         </w:rPr>
+        <w:lastRenderedPageBreak/>
         <w:br/>
         <w:t>Script:</w:t>
       </w:r>
@@ -11224,13 +11637,6 @@
         <w:rPr>
           <w:rFonts w:ascii="Arial" w:eastAsia="Calibri" w:hAnsi="Arial" w:cs="Arial"/>
         </w:rPr>
-        <w:lastRenderedPageBreak/>
-        <w:br/>
-      </w:r>
-      <w:r>
-        <w:rPr>
-          <w:rFonts w:ascii="Arial" w:eastAsia="Calibri" w:hAnsi="Arial" w:cs="Arial"/>
-        </w:rPr>
         <w:t>--Cria um usuário com login e senha, que pode criar outros usuários e bancos de dados</w:t>
       </w:r>
     </w:p>
@@ -11291,16 +11697,14 @@
         <w:rPr>
           <w:rFonts w:ascii="Arial" w:eastAsia="Calibri" w:hAnsi="Arial" w:cs="Arial"/>
         </w:rPr>
-        <w:t xml:space="preserve"> e permite </w:t>
-      </w:r>
-      <w:proofErr w:type="gramStart"/>
-      <w:r>
-        <w:rPr>
-          <w:rFonts w:ascii="Arial" w:eastAsia="Calibri" w:hAnsi="Arial" w:cs="Arial"/>
-        </w:rPr>
-        <w:t>q</w:t>
-      </w:r>
-      <w:proofErr w:type="gramEnd"/>
+        <w:t xml:space="preserve"> e permite q</w:t>
+      </w:r>
+      <w:r>
+        <w:rPr>
+          <w:rFonts w:ascii="Arial" w:eastAsia="Calibri" w:hAnsi="Arial" w:cs="Arial"/>
+        </w:rPr>
+        <w:t>ue</w:t>
+      </w:r>
       <w:r>
         <w:rPr>
           <w:rFonts w:ascii="Arial" w:eastAsia="Calibri" w:hAnsi="Arial" w:cs="Arial"/>
@@ -11941,7 +12345,14 @@
         <w:rPr>
           <w:rFonts w:ascii="Arial" w:eastAsia="Calibri" w:hAnsi="Arial" w:cs="Arial"/>
         </w:rPr>
-        <w:t xml:space="preserve">ava, seguindo o Padrão de projeto DAO. A partir daí, os métodos dessa classe representam as consultas que são </w:t>
+        <w:t xml:space="preserve">ava, seguindo o Padrão de </w:t>
+      </w:r>
+      <w:r>
+        <w:rPr>
+          <w:rFonts w:ascii="Arial" w:eastAsia="Calibri" w:hAnsi="Arial" w:cs="Arial"/>
+        </w:rPr>
+        <w:lastRenderedPageBreak/>
+        <w:t xml:space="preserve">projeto DAO. A partir daí, os métodos dessa classe representam as consultas que são </w:t>
       </w:r>
       <w:r>
         <w:rPr>
@@ -11969,7 +12380,6 @@
           <w:rFonts w:ascii="Arial" w:eastAsia="Calibri" w:hAnsi="Arial" w:cs="Arial"/>
           <w:noProof/>
         </w:rPr>
-        <w:lastRenderedPageBreak/>
         <mc:AlternateContent>
           <mc:Choice Requires="wpg">
             <w:drawing>
@@ -14012,7 +14422,7 @@
 </file>
 
 <file path=customXml/itemProps1.xml><?xml version="1.0" encoding="utf-8"?>
-<ds:datastoreItem xmlns:ds="http://schemas.openxmlformats.org/officeDocument/2006/customXml" ds:itemID="{B8AE0802-EE25-4851-8197-44145501365C}">
+<ds:datastoreItem xmlns:ds="http://schemas.openxmlformats.org/officeDocument/2006/customXml" ds:itemID="{0923B4CC-8033-4E7C-9BBB-18DE7E8343C8}">
   <ds:schemaRefs>
     <ds:schemaRef ds:uri="http://schemas.openxmlformats.org/officeDocument/2006/bibliography"/>
   </ds:schemaRefs>

</xml_diff>